<commit_message>
Se sube la historia Perfil Prestador y se corrige Principal con los cambios sugeridos
</commit_message>
<xml_diff>
--- a/docs/Historias de Usuario/UH002 Principal.docx
+++ b/docs/Historias de Usuario/UH002 Principal.docx
@@ -384,7 +384,15 @@
           <w:sz w:val="28"/>
           <w:szCs w:val="28"/>
         </w:rPr>
-        <w:t>El mecanismo principal es el recurso en el que centra su operación básica la app. En una pantalla debe aparecer únicamente el logo del producto centrado y una barra de búsqueda en la cual el usuario puede escribir el texto que pretende buscar y también debe tener habilitado un micrófono para llenar el espacio de la barra mediante comando de voz.</w:t>
+        <w:t>Visualmente</w:t>
+      </w:r>
+      <w:r>
+        <w:rPr>
+          <w:rFonts w:cstheme="minorHAnsi"/>
+          <w:sz w:val="28"/>
+          <w:szCs w:val="28"/>
+        </w:rPr>
+        <w:t xml:space="preserve"> esta pantalla debe tener cuatro pestañas en la parte superior de la misma, las cuales brindan acceso a todas las secciones de la plataforma. Estas pestañas o secciones son:</w:t>
       </w:r>
     </w:p>
     <w:p>
@@ -414,41 +422,7 @@
           <w:sz w:val="28"/>
           <w:szCs w:val="28"/>
         </w:rPr>
-        <w:t>Cuando se establece la búsqueda en la misma página deben aparecer los resultados de la búsqueda que mantengan relación con el texto que el usuario ha diligenciado en la barra, es decir, los proveedores que se hayan registrado con palabras acordes en su servicio, sin embargo</w:t>
-      </w:r>
-      <w:r>
-        <w:rPr>
-          <w:rFonts w:cstheme="minorHAnsi"/>
-          <w:sz w:val="28"/>
-          <w:szCs w:val="28"/>
-        </w:rPr>
-        <w:t>,</w:t>
-      </w:r>
-      <w:r>
-        <w:rPr>
-          <w:rFonts w:cstheme="minorHAnsi"/>
-          <w:sz w:val="28"/>
-          <w:szCs w:val="28"/>
-        </w:rPr>
-        <w:t xml:space="preserve"> estos resultados deben limitarse a los más próximos con relación a la ubicación del dispositivo mediante el cual se ha </w:t>
-      </w:r>
-      <w:proofErr w:type="spellStart"/>
-      <w:r>
-        <w:rPr>
-          <w:rFonts w:cstheme="minorHAnsi"/>
-          <w:sz w:val="28"/>
-          <w:szCs w:val="28"/>
-        </w:rPr>
-        <w:t>logueado</w:t>
-      </w:r>
-      <w:proofErr w:type="spellEnd"/>
-      <w:r>
-        <w:rPr>
-          <w:rFonts w:cstheme="minorHAnsi"/>
-          <w:sz w:val="28"/>
-          <w:szCs w:val="28"/>
-        </w:rPr>
-        <w:t>.</w:t>
+        <w:t>Usuarios</w:t>
       </w:r>
     </w:p>
     <w:p>
@@ -461,6 +435,14 @@
           <w:szCs w:val="28"/>
         </w:rPr>
       </w:pPr>
+      <w:r>
+        <w:rPr>
+          <w:rFonts w:cstheme="minorHAnsi"/>
+          <w:sz w:val="28"/>
+          <w:szCs w:val="28"/>
+        </w:rPr>
+        <w:t>Prestadores</w:t>
+      </w:r>
     </w:p>
     <w:p>
       <w:pPr>
@@ -472,14 +454,16 @@
           <w:szCs w:val="28"/>
         </w:rPr>
       </w:pPr>
-      <w:r>
-        <w:rPr>
-          <w:rFonts w:cstheme="minorHAnsi"/>
-          <w:sz w:val="28"/>
-          <w:szCs w:val="28"/>
-        </w:rPr>
-        <w:t>Dentro del listado debe aparecer el mapa de ubicaciones, marcando la ubicación del móvil local (del usuario) y la ubicación de los proveedores de dicho servicio marcados en el mismo mapa, donde se podrá dar clic sobre la posición de uno de ellos y lo direccionará a la información del prestador como tal (ver historia de usuario asociada).</w:t>
-      </w:r>
+      <w:proofErr w:type="spellStart"/>
+      <w:r>
+        <w:rPr>
+          <w:rFonts w:cstheme="minorHAnsi"/>
+          <w:sz w:val="28"/>
+          <w:szCs w:val="28"/>
+        </w:rPr>
+        <w:t>Servimappers</w:t>
+      </w:r>
+      <w:proofErr w:type="spellEnd"/>
     </w:p>
     <w:p>
       <w:pPr>
@@ -491,6 +475,14 @@
           <w:szCs w:val="28"/>
         </w:rPr>
       </w:pPr>
+      <w:r>
+        <w:rPr>
+          <w:rFonts w:cstheme="minorHAnsi"/>
+          <w:sz w:val="28"/>
+          <w:szCs w:val="28"/>
+        </w:rPr>
+        <w:t>Negocios</w:t>
+      </w:r>
     </w:p>
     <w:p>
       <w:pPr>
@@ -502,14 +494,6 @@
           <w:szCs w:val="28"/>
         </w:rPr>
       </w:pPr>
-      <w:r>
-        <w:rPr>
-          <w:rFonts w:cstheme="minorHAnsi"/>
-          <w:sz w:val="28"/>
-          <w:szCs w:val="28"/>
-        </w:rPr>
-        <w:t xml:space="preserve">Debajo del mapa debe mostrarse el listado de los proveedores que han superado el filtro (se reitera, el filtro se establece por servicio prestado y por ubicación, distancia máxima 5 kilómetros). </w:t>
-      </w:r>
     </w:p>
     <w:p>
       <w:pPr>
@@ -521,6 +505,14 @@
           <w:szCs w:val="28"/>
         </w:rPr>
       </w:pPr>
+      <w:r>
+        <w:rPr>
+          <w:rFonts w:cstheme="minorHAnsi"/>
+          <w:sz w:val="28"/>
+          <w:szCs w:val="28"/>
+        </w:rPr>
+        <w:t>Donde por defecto se iniciará en la sección usuarios, que contempla el comportamiento de esta página principal.</w:t>
+      </w:r>
     </w:p>
     <w:p>
       <w:pPr>
@@ -528,17 +520,76 @@
         <w:jc w:val="both"/>
         <w:rPr>
           <w:rFonts w:cstheme="minorHAnsi"/>
-          <w:sz w:val="28"/>
-          <w:szCs w:val="28"/>
-        </w:rPr>
-      </w:pPr>
-      <w:r>
-        <w:rPr>
-          <w:rFonts w:cstheme="minorHAnsi"/>
-          <w:sz w:val="28"/>
-          <w:szCs w:val="28"/>
-        </w:rPr>
-        <w:t xml:space="preserve">En la misma pantalla se debe ubicar una opción para preguntar al usuario si desea registrarse como proveedor de servicio (puede ser un switch o un </w:t>
+          <w:b/>
+          <w:bCs/>
+          <w:sz w:val="28"/>
+          <w:szCs w:val="28"/>
+        </w:rPr>
+      </w:pPr>
+    </w:p>
+    <w:p>
+      <w:pPr>
+        <w:pStyle w:val="Sinespaciado"/>
+        <w:jc w:val="both"/>
+        <w:rPr>
+          <w:rFonts w:cstheme="minorHAnsi"/>
+          <w:sz w:val="28"/>
+          <w:szCs w:val="28"/>
+        </w:rPr>
+      </w:pPr>
+      <w:r>
+        <w:rPr>
+          <w:rFonts w:cstheme="minorHAnsi"/>
+          <w:sz w:val="28"/>
+          <w:szCs w:val="28"/>
+        </w:rPr>
+        <w:t>El mecanismo principal es el recurso en el que centra su operación básica la app. En una pantalla debe aparecer únicamente el logo del producto centrado y una barra de búsqueda en la cual el usuario puede escribir el texto que pretende buscar y también debe tener habilitado un micrófono para llenar el espacio de la barra mediante comando de voz.</w:t>
+      </w:r>
+    </w:p>
+    <w:p>
+      <w:pPr>
+        <w:pStyle w:val="Sinespaciado"/>
+        <w:jc w:val="both"/>
+        <w:rPr>
+          <w:rFonts w:cstheme="minorHAnsi"/>
+          <w:sz w:val="28"/>
+          <w:szCs w:val="28"/>
+        </w:rPr>
+      </w:pPr>
+    </w:p>
+    <w:p>
+      <w:pPr>
+        <w:pStyle w:val="Sinespaciado"/>
+        <w:jc w:val="both"/>
+        <w:rPr>
+          <w:rFonts w:cstheme="minorHAnsi"/>
+          <w:sz w:val="28"/>
+          <w:szCs w:val="28"/>
+        </w:rPr>
+      </w:pPr>
+      <w:r>
+        <w:rPr>
+          <w:rFonts w:cstheme="minorHAnsi"/>
+          <w:sz w:val="28"/>
+          <w:szCs w:val="28"/>
+        </w:rPr>
+        <w:t>Cuando se establece la búsqueda en la misma página deben aparecer los resultados de la búsqueda que mantengan relación con el texto que el usuario ha diligenciado en la barra, es decir, los proveedores que se hayan registrado con palabras acordes en su servicio, sin embargo</w:t>
+      </w:r>
+      <w:r>
+        <w:rPr>
+          <w:rFonts w:cstheme="minorHAnsi"/>
+          <w:sz w:val="28"/>
+          <w:szCs w:val="28"/>
+        </w:rPr>
+        <w:t>,</w:t>
+      </w:r>
+      <w:r>
+        <w:rPr>
+          <w:rFonts w:cstheme="minorHAnsi"/>
+          <w:sz w:val="28"/>
+          <w:szCs w:val="28"/>
+        </w:rPr>
+        <w:t xml:space="preserve"> estos resultados deben limitarse a los más próximos con relación a la ubicación del dispositivo mediante el cual se ha </w:t>
       </w:r>
       <w:proofErr w:type="spellStart"/>
       <w:r>
@@ -547,7 +598,7 @@
           <w:sz w:val="28"/>
           <w:szCs w:val="28"/>
         </w:rPr>
-        <w:t>checkbox</w:t>
+        <w:t>logueado</w:t>
       </w:r>
       <w:proofErr w:type="spellEnd"/>
       <w:r>
@@ -556,7 +607,68 @@
           <w:sz w:val="28"/>
           <w:szCs w:val="28"/>
         </w:rPr>
-        <w:t>) y de acuerdo a su selección será dirigido a una nueva pantalla de registro como proveedor.</w:t>
+        <w:t>.</w:t>
+      </w:r>
+    </w:p>
+    <w:p>
+      <w:pPr>
+        <w:pStyle w:val="Sinespaciado"/>
+        <w:jc w:val="both"/>
+        <w:rPr>
+          <w:rFonts w:cstheme="minorHAnsi"/>
+          <w:sz w:val="28"/>
+          <w:szCs w:val="28"/>
+        </w:rPr>
+      </w:pPr>
+    </w:p>
+    <w:p>
+      <w:pPr>
+        <w:pStyle w:val="Sinespaciado"/>
+        <w:jc w:val="both"/>
+        <w:rPr>
+          <w:rFonts w:cstheme="minorHAnsi"/>
+          <w:sz w:val="28"/>
+          <w:szCs w:val="28"/>
+        </w:rPr>
+      </w:pPr>
+      <w:r>
+        <w:rPr>
+          <w:rFonts w:cstheme="minorHAnsi"/>
+          <w:sz w:val="28"/>
+          <w:szCs w:val="28"/>
+        </w:rPr>
+        <w:t>Dentro del listado debe aparecer el mapa de ubicaciones, marcando la ubicación del móvil local (del usuario) y la ubicación de los proveedores de dicho servicio marcados en el mismo mapa, donde se podrá dar clic sobre la posición de uno de ellos y lo direccionará a la información del prestador como tal (ver historia de usuario asociada).</w:t>
+      </w:r>
+    </w:p>
+    <w:p>
+      <w:pPr>
+        <w:pStyle w:val="Sinespaciado"/>
+        <w:jc w:val="both"/>
+        <w:rPr>
+          <w:rFonts w:cstheme="minorHAnsi"/>
+          <w:sz w:val="28"/>
+          <w:szCs w:val="28"/>
+        </w:rPr>
+      </w:pPr>
+    </w:p>
+    <w:p>
+      <w:pPr>
+        <w:pStyle w:val="Sinespaciado"/>
+        <w:jc w:val="both"/>
+        <w:rPr>
+          <w:rFonts w:cstheme="minorHAnsi"/>
+          <w:sz w:val="28"/>
+          <w:szCs w:val="28"/>
+        </w:rPr>
+      </w:pPr>
+      <w:r>
+        <w:rPr>
+          <w:rFonts w:cstheme="minorHAnsi"/>
+          <w:sz w:val="28"/>
+          <w:szCs w:val="28"/>
+        </w:rPr>
+        <w:lastRenderedPageBreak/>
+        <w:t xml:space="preserve">Debajo del mapa debe mostrarse el listado de los proveedores que han superado el filtro (se reitera, el filtro se establece por servicio prestado y por ubicación, distancia máxima 5 kilómetros). </w:t>
       </w:r>
     </w:p>
     <w:p>
@@ -667,7 +779,6 @@
                 <w:b/>
                 <w:bCs/>
               </w:rPr>
-              <w:lastRenderedPageBreak/>
               <w:t>ID</w:t>
             </w:r>
           </w:p>
@@ -1011,39 +1122,7 @@
                 <w:sz w:val="24"/>
                 <w:szCs w:val="24"/>
               </w:rPr>
-              <w:t xml:space="preserve">escribir </w:t>
-            </w:r>
-            <w:r>
-              <w:rPr>
-                <w:rFonts w:cstheme="minorHAnsi"/>
-                <w:sz w:val="24"/>
-                <w:szCs w:val="24"/>
-              </w:rPr>
-              <w:t xml:space="preserve">el texto a filtrar </w:t>
-            </w:r>
-            <w:r>
-              <w:rPr>
-                <w:rFonts w:cstheme="minorHAnsi"/>
-                <w:sz w:val="24"/>
-                <w:szCs w:val="24"/>
-              </w:rPr>
-              <w:t xml:space="preserve">mediante </w:t>
-            </w:r>
-            <w:r>
-              <w:rPr>
-                <w:rFonts w:cstheme="minorHAnsi"/>
-                <w:sz w:val="24"/>
-                <w:szCs w:val="24"/>
-              </w:rPr>
-              <w:t>un comando de voz activando el ícono de micrófono que está ubicado en la barra de búsqueda</w:t>
-            </w:r>
-            <w:r>
-              <w:rPr>
-                <w:rFonts w:cstheme="minorHAnsi"/>
-                <w:sz w:val="24"/>
-                <w:szCs w:val="24"/>
-              </w:rPr>
-              <w:t xml:space="preserve"> que ofrece la aplicación.</w:t>
+              <w:t>escribir el texto a filtrar mediante un comando de voz activando el ícono de micrófono que está ubicado en la barra de búsqueda que ofrece la aplicación.</w:t>
             </w:r>
           </w:p>
         </w:tc>
@@ -1192,15 +1271,7 @@
                 <w:sz w:val="24"/>
                 <w:szCs w:val="24"/>
               </w:rPr>
-              <w:t>Realizar un filtro de acuerdo con el criterio de búsqueda ingresado en la barra del buscador, comparando con la información de servicios ofrecidos por un prestador en la pantalla correspondiente.</w:t>
-            </w:r>
-            <w:r>
-              <w:rPr>
-                <w:rFonts w:cstheme="minorHAnsi"/>
-                <w:sz w:val="24"/>
-                <w:szCs w:val="24"/>
-              </w:rPr>
-              <w:t xml:space="preserve"> Este filtro debe aplicar para los prestadores ubicados a un radio máximo de 5 kilómetros de distancia con </w:t>
+              <w:t xml:space="preserve">Realizar un filtro de acuerdo con el criterio de búsqueda ingresado en la barra del buscador, comparando con la información de servicios ofrecidos por un prestador en la pantalla </w:t>
             </w:r>
             <w:r>
               <w:rPr>
@@ -1209,7 +1280,7 @@
                 <w:szCs w:val="24"/>
               </w:rPr>
               <w:lastRenderedPageBreak/>
-              <w:t>relación a la ubicación del usuario que solicitará el servicio.</w:t>
+              <w:t>correspondiente. Este filtro debe aplicar para los prestadores ubicados a un radio máximo de 5 kilómetros de distancia con relación a la ubicación del usuario que solicitará el servicio.</w:t>
             </w:r>
           </w:p>
         </w:tc>
@@ -1480,16 +1551,14 @@
               </w:rPr>
               <w:t xml:space="preserve">Mostrar ubicación </w:t>
             </w:r>
-            <w:proofErr w:type="gramStart"/>
-            <w:r>
-              <w:rPr>
-                <w:rFonts w:cstheme="minorHAnsi"/>
-                <w:sz w:val="24"/>
-                <w:szCs w:val="24"/>
-              </w:rPr>
-              <w:t>de  prestadores</w:t>
-            </w:r>
-            <w:proofErr w:type="gramEnd"/>
+            <w:r>
+              <w:rPr>
+                <w:rFonts w:cstheme="minorHAnsi"/>
+                <w:sz w:val="24"/>
+                <w:szCs w:val="24"/>
+              </w:rPr>
+              <w:t>de prestadores</w:t>
+            </w:r>
             <w:r>
               <w:rPr>
                 <w:rFonts w:cstheme="minorHAnsi"/>
@@ -1658,7 +1727,7 @@
                 <w:sz w:val="24"/>
                 <w:szCs w:val="24"/>
               </w:rPr>
-              <w:t xml:space="preserve">El sistema debe mostrar el listado de prestadores ya filtrados justo después del mapa, donde se mostrará la información básica del prestador (foto, nombre, </w:t>
+              <w:t xml:space="preserve">El sistema debe mostrar el listado de prestadores ya </w:t>
             </w:r>
             <w:r>
               <w:rPr>
@@ -1667,7 +1736,7 @@
                 <w:szCs w:val="24"/>
               </w:rPr>
               <w:lastRenderedPageBreak/>
-              <w:t>servicios y calificación), ordenados por distancia.</w:t>
+              <w:t>filtrados justo después del mapa, donde se mostrará la información básica del prestador (foto, nombre, servicios y calificación), ordenados por distancia.</w:t>
             </w:r>
           </w:p>
         </w:tc>
@@ -1693,128 +1762,6 @@
               </w:rPr>
               <w:lastRenderedPageBreak/>
               <w:t>Alta</w:t>
-            </w:r>
-          </w:p>
-        </w:tc>
-        <w:tc>
-          <w:tcPr>
-            <w:tcW w:w="2470" w:type="dxa"/>
-          </w:tcPr>
-          <w:p>
-            <w:pPr>
-              <w:spacing w:line="360" w:lineRule="auto"/>
-              <w:jc w:val="both"/>
-              <w:rPr>
-                <w:rFonts w:cstheme="minorHAnsi"/>
-                <w:sz w:val="24"/>
-                <w:szCs w:val="24"/>
-              </w:rPr>
-            </w:pPr>
-            <w:r>
-              <w:rPr>
-                <w:rFonts w:cstheme="minorHAnsi"/>
-                <w:sz w:val="24"/>
-                <w:szCs w:val="24"/>
-              </w:rPr>
-              <w:t>Sistema</w:t>
-            </w:r>
-          </w:p>
-        </w:tc>
-      </w:tr>
-      <w:tr>
-        <w:tc>
-          <w:tcPr>
-            <w:tcW w:w="629" w:type="dxa"/>
-          </w:tcPr>
-          <w:p>
-            <w:pPr>
-              <w:spacing w:line="360" w:lineRule="auto"/>
-              <w:jc w:val="both"/>
-              <w:rPr>
-                <w:rFonts w:cstheme="minorHAnsi"/>
-                <w:sz w:val="24"/>
-                <w:szCs w:val="24"/>
-              </w:rPr>
-            </w:pPr>
-            <w:r>
-              <w:rPr>
-                <w:rFonts w:cstheme="minorHAnsi"/>
-                <w:sz w:val="24"/>
-                <w:szCs w:val="24"/>
-              </w:rPr>
-              <w:t>RF-07</w:t>
-            </w:r>
-          </w:p>
-        </w:tc>
-        <w:tc>
-          <w:tcPr>
-            <w:tcW w:w="1803" w:type="dxa"/>
-          </w:tcPr>
-          <w:p>
-            <w:pPr>
-              <w:spacing w:line="360" w:lineRule="auto"/>
-              <w:jc w:val="both"/>
-              <w:rPr>
-                <w:rFonts w:cstheme="minorHAnsi"/>
-                <w:sz w:val="24"/>
-                <w:szCs w:val="24"/>
-              </w:rPr>
-            </w:pPr>
-            <w:r>
-              <w:rPr>
-                <w:rFonts w:cstheme="minorHAnsi"/>
-                <w:sz w:val="24"/>
-                <w:szCs w:val="24"/>
-              </w:rPr>
-              <w:t>Elegir registro como prestador.</w:t>
-            </w:r>
-          </w:p>
-        </w:tc>
-        <w:tc>
-          <w:tcPr>
-            <w:tcW w:w="2961" w:type="dxa"/>
-          </w:tcPr>
-          <w:p>
-            <w:pPr>
-              <w:spacing w:line="360" w:lineRule="auto"/>
-              <w:jc w:val="both"/>
-              <w:rPr>
-                <w:rFonts w:cstheme="minorHAnsi"/>
-                <w:sz w:val="24"/>
-                <w:szCs w:val="24"/>
-              </w:rPr>
-            </w:pPr>
-            <w:r>
-              <w:rPr>
-                <w:rFonts w:cstheme="minorHAnsi"/>
-                <w:sz w:val="24"/>
-                <w:szCs w:val="24"/>
-              </w:rPr>
-              <w:t>El sistema debe tener una opción donde el usuario elija si desea registrarse como prestador. Esta selección llevará al usuario a otra página y cambiará su estado “prestador” a activo.</w:t>
-            </w:r>
-          </w:p>
-        </w:tc>
-        <w:tc>
-          <w:tcPr>
-            <w:tcW w:w="1488" w:type="dxa"/>
-          </w:tcPr>
-          <w:p>
-            <w:pPr>
-              <w:spacing w:line="360" w:lineRule="auto"/>
-              <w:jc w:val="both"/>
-              <w:rPr>
-                <w:rFonts w:cstheme="minorHAnsi"/>
-                <w:sz w:val="24"/>
-                <w:szCs w:val="24"/>
-              </w:rPr>
-            </w:pPr>
-            <w:r>
-              <w:rPr>
-                <w:rFonts w:cstheme="minorHAnsi"/>
-                <w:sz w:val="24"/>
-                <w:szCs w:val="24"/>
-              </w:rPr>
-              <w:t>Media</w:t>
             </w:r>
           </w:p>
         </w:tc>
@@ -1947,9 +1894,9 @@
           <w14:ligatures w14:val="none"/>
         </w:rPr>
         <w:drawing>
-          <wp:inline distT="0" distB="0" distL="0" distR="0" wp14:anchorId="70658E88" wp14:editId="21B34884">
-            <wp:extent cx="4632960" cy="5981596"/>
-            <wp:effectExtent l="0" t="0" r="0" b="635"/>
+          <wp:inline distT="0" distB="0" distL="0" distR="0" wp14:anchorId="70658E88" wp14:editId="3875BEBC">
+            <wp:extent cx="4638577" cy="5091314"/>
+            <wp:effectExtent l="0" t="0" r="0" b="0"/>
             <wp:docPr id="1" name="Imagen 1"/>
             <wp:cNvGraphicFramePr>
               <a:graphicFrameLocks xmlns:a="http://schemas.openxmlformats.org/drawingml/2006/main" noChangeAspect="1"/>
@@ -1976,7 +1923,7 @@
                   <pic:spPr>
                     <a:xfrm>
                       <a:off x="0" y="0"/>
-                      <a:ext cx="4638577" cy="5988849"/>
+                      <a:ext cx="4638577" cy="5091314"/>
                     </a:xfrm>
                     <a:prstGeom prst="rect">
                       <a:avLst/>

</xml_diff>